<commit_message>
- Bug fixed - Improvement for .env file
</commit_message>
<xml_diff>
--- a/template.docx
+++ b/template.docx
@@ -74,7 +74,7 @@
                 <w:sz w:val="20"/>
                 <w:szCs w:val="20"/>
               </w:rPr>
-              <w:t>XXX</w:t>
+              <w:t>ENG</w:t>
             </w:r>
             <w:r>
               <w:rPr>
@@ -82,18 +82,8 @@
                 <w:sz w:val="20"/>
                 <w:szCs w:val="20"/>
               </w:rPr>
-              <w:t>64</w:t>
-            </w:r>
-            <w:r>
-              <w:rPr>
-                <w:color w:val="999999"/>
-                <w:sz w:val="20"/>
-                <w:szCs w:val="20"/>
-              </w:rPr>
-              <w:t>111</w:t>
-            </w:r>
-            <w:bookmarkStart w:id="0" w:name="_GoBack"/>
-            <w:bookmarkEnd w:id="0"/>
+              <w:t>11111</w:t>
+            </w:r>
             <w:r>
               <w:rPr>
                 <w:color w:val="999999"/>
@@ -211,12 +201,20 @@
                 <w:b/>
               </w:rPr>
             </w:pPr>
+            <w:proofErr w:type="spellStart"/>
             <w:r>
               <w:rPr>
                 <w:b/>
               </w:rPr>
-              <w:t>XXX</w:t>
-            </w:r>
+              <w:t>Foo</w:t>
+            </w:r>
+            <w:r>
+              <w:rPr>
+                <w:b/>
+              </w:rPr>
+              <w:t>Bar</w:t>
+            </w:r>
+            <w:proofErr w:type="spellEnd"/>
             <w:r>
               <w:rPr>
                 <w:b/>
@@ -589,14 +587,7 @@
                 <w:sz w:val="20"/>
                 <w:szCs w:val="20"/>
               </w:rPr>
-              <w:t>1</w:t>
-            </w:r>
-            <w:r>
-              <w:rPr>
-                <w:sz w:val="20"/>
-                <w:szCs w:val="20"/>
-              </w:rPr>
-              <w:t>.000.000</w:t>
+              <w:t>1.000.000</w:t>
             </w:r>
           </w:p>
         </w:tc>
@@ -733,6 +724,8 @@
               </w:rPr>
               <w:t>1</w:t>
             </w:r>
+            <w:bookmarkStart w:id="0" w:name="_GoBack"/>
+            <w:bookmarkEnd w:id="0"/>
             <w:r>
               <w:rPr>
                 <w:b/>
@@ -849,7 +842,7 @@
         <w:rPr>
           <w:bCs/>
         </w:rPr>
-        <w:t>111111111</w:t>
+        <w:t>1111111111</w:t>
       </w:r>
     </w:p>
     <w:p>
@@ -921,80 +914,77 @@
         <w:rPr>
           <w:bCs/>
         </w:rPr>
+        <w:t>: 0</w:t>
+      </w:r>
+      <w:r>
+        <w:rPr>
+          <w:bCs/>
+        </w:rPr>
+        <w:t>1</w:t>
+      </w:r>
+      <w:r>
+        <w:rPr>
+          <w:bCs/>
+        </w:rPr>
+        <w:t>-</w:t>
+      </w:r>
+      <w:r>
+        <w:rPr>
+          <w:bCs/>
+        </w:rPr>
+        <w:t>01</w:t>
+      </w:r>
+      <w:r>
+        <w:rPr>
+          <w:bCs/>
+        </w:rPr>
+        <w:t>-</w:t>
+      </w:r>
+      <w:r>
+        <w:rPr>
+          <w:bCs/>
+        </w:rPr>
+        <w:t>0001</w:t>
+      </w:r>
+    </w:p>
+    <w:p>
+      <w:pPr>
+        <w:widowControl w:val="0"/>
+        <w:spacing w:line="360" w:lineRule="auto"/>
+        <w:rPr>
+          <w:bCs/>
+        </w:rPr>
+      </w:pPr>
+      <w:r>
+        <w:rPr>
+          <w:bCs/>
+        </w:rPr>
+        <w:t>ID</w:t>
+      </w:r>
+      <w:r>
+        <w:rPr>
+          <w:bCs/>
+        </w:rPr>
+        <w:tab/>
+      </w:r>
+      <w:r>
+        <w:rPr>
+          <w:bCs/>
+        </w:rPr>
+        <w:tab/>
+      </w:r>
+      <w:r>
+        <w:rPr>
+          <w:bCs/>
+        </w:rPr>
         <w:t xml:space="preserve">: </w:t>
       </w:r>
       <w:r>
         <w:rPr>
           <w:bCs/>
         </w:rPr>
-        <w:t>02</w:t>
-      </w:r>
-      <w:r>
-        <w:rPr>
-          <w:bCs/>
-        </w:rPr>
-        <w:t>-</w:t>
-      </w:r>
-      <w:r>
-        <w:rPr>
-          <w:bCs/>
-        </w:rPr>
-        <w:t>05</w:t>
-      </w:r>
-      <w:r>
-        <w:rPr>
-          <w:bCs/>
-        </w:rPr>
-        <w:t>-1992</w:t>
-      </w:r>
-    </w:p>
-    <w:p>
-      <w:pPr>
-        <w:widowControl w:val="0"/>
-        <w:spacing w:line="360" w:lineRule="auto"/>
-        <w:rPr>
-          <w:bCs/>
-        </w:rPr>
-      </w:pPr>
-      <w:r>
-        <w:rPr>
-          <w:bCs/>
-        </w:rPr>
-        <w:t>ID</w:t>
-      </w:r>
-      <w:r>
-        <w:rPr>
-          <w:bCs/>
-        </w:rPr>
-        <w:tab/>
-      </w:r>
-      <w:r>
-        <w:rPr>
-          <w:bCs/>
-        </w:rPr>
-        <w:tab/>
-      </w:r>
-      <w:r>
-        <w:rPr>
-          <w:bCs/>
-        </w:rPr>
-        <w:t>: 64</w:t>
-      </w:r>
-      <w:r>
-        <w:rPr>
-          <w:bCs/>
-        </w:rPr>
-        <w:t>111111111111</w:t>
-      </w:r>
-    </w:p>
-    <w:p>
-      <w:pPr>
-        <w:widowControl w:val="0"/>
-        <w:spacing w:line="240" w:lineRule="auto"/>
-        <w:rPr>
-          <w:b/>
-        </w:rPr>
-      </w:pPr>
+        <w:t>1111111111111111</w:t>
+      </w:r>
     </w:p>
     <w:p>
       <w:pPr>
@@ -1087,36 +1077,6 @@
       <w:r>
         <w:t>Thank you</w:t>
       </w:r>
-    </w:p>
-    <w:p>
-      <w:pPr>
-        <w:widowControl w:val="0"/>
-        <w:spacing w:line="240" w:lineRule="auto"/>
-      </w:pPr>
-    </w:p>
-    <w:p>
-      <w:pPr>
-        <w:widowControl w:val="0"/>
-        <w:spacing w:line="240" w:lineRule="auto"/>
-      </w:pPr>
-    </w:p>
-    <w:p>
-      <w:pPr>
-        <w:widowControl w:val="0"/>
-        <w:spacing w:line="240" w:lineRule="auto"/>
-      </w:pPr>
-    </w:p>
-    <w:p>
-      <w:pPr>
-        <w:widowControl w:val="0"/>
-        <w:spacing w:line="240" w:lineRule="auto"/>
-      </w:pPr>
-    </w:p>
-    <w:p>
-      <w:pPr>
-        <w:widowControl w:val="0"/>
-        <w:spacing w:line="240" w:lineRule="auto"/>
-      </w:pPr>
     </w:p>
     <w:p>
       <w:pPr>

</xml_diff>